<commit_message>
comit en presence d'alex
</commit_message>
<xml_diff>
--- a/Réunions et Notes/Réunions/08.02.2021 Reunion Julien.docx
+++ b/Réunions et Notes/Réunions/08.02.2021 Reunion Julien.docx
@@ -182,17 +182,48 @@
           <w:ilvl w:val="0"/>
           <w:numId w:val="1"/>
         </w:numPr>
-      </w:pPr>
-      <w:r>
+        <w:rPr>
+          <w:color w:val="70AD47" w:themeColor="accent6"/>
+        </w:rPr>
+      </w:pPr>
+      <w:r>
+        <w:rPr>
+          <w:color w:val="70AD47" w:themeColor="accent6"/>
+        </w:rPr>
         <w:t xml:space="preserve">Regarder si on peut ou non prouver que le alpha optimal ne diffère pas entre </w:t>
       </w:r>
       <w:proofErr w:type="spellStart"/>
       <w:r>
+        <w:rPr>
+          <w:color w:val="70AD47" w:themeColor="accent6"/>
+        </w:rPr>
         <w:t>simu</w:t>
       </w:r>
       <w:proofErr w:type="spellEnd"/>
       <w:r>
+        <w:rPr>
+          <w:color w:val="70AD47" w:themeColor="accent6"/>
+        </w:rPr>
         <w:t xml:space="preserve"> et analytique (--&gt; est-il identique entre les 2 approximations ?)</w:t>
+      </w:r>
+      <w:r>
+        <w:rPr>
+          <w:color w:val="70AD47" w:themeColor="accent6"/>
+        </w:rPr>
+        <w:t xml:space="preserve"> --&gt; +- montré que ça ne diffère pas entre 1</w:t>
+      </w:r>
+      <w:r>
+        <w:rPr>
+          <w:color w:val="70AD47" w:themeColor="accent6"/>
+          <w:vertAlign w:val="superscript"/>
+        </w:rPr>
+        <w:t>er</w:t>
+      </w:r>
+      <w:r>
+        <w:rPr>
+          <w:color w:val="70AD47" w:themeColor="accent6"/>
+        </w:rPr>
+        <w:t xml:space="preserve"> ordre et second ordre --&gt; peut-être le faire de manière + </w:t>
       </w:r>
     </w:p>
     <w:p>
@@ -237,6 +268,22 @@
         <w:t>precoding</w:t>
       </w:r>
       <w:proofErr w:type="spellEnd"/>
+    </w:p>
+    <w:p/>
+    <w:p>
+      <w:r>
+        <w:t>23.02.2021</w:t>
+      </w:r>
+    </w:p>
+    <w:p>
+      <w:r>
+        <w:t>Question qu’on a posé à Mike :</w:t>
+      </w:r>
+    </w:p>
+    <w:p>
+      <w:r>
+        <w:t xml:space="preserve">Pourquoi utiliser telle ou telle valeur de SNR. Savoir justifier une valeur de SNR utilisée. </w:t>
+      </w:r>
     </w:p>
     <w:sectPr>
       <w:pgSz w:w="11906" w:h="16838"/>

</xml_diff>